<commit_message>
add test for set_policy
</commit_message>
<xml_diff>
--- a/fwork_312488596/q_2/q_21/q21_312488596.docx
+++ b/fwork_312488596/q_2/q_21/q21_312488596.docx
@@ -38,11 +38,224 @@
       <w:pPr>
         <w:rPr>
           <w:u w:val="single"/>
+          <w:rtl/>
+        </w:rPr>
+      </w:pPr>
+      <w:r>
+        <w:rPr>
+          <w:rFonts w:hint="cs"/>
+          <w:u w:val="single"/>
+          <w:rtl/>
+        </w:rPr>
+        <w:t>שאלה 2 סעיף 1:</w:t>
+      </w:r>
+    </w:p>
+    <w:p>
+      <w:pPr>
+        <w:rPr>
+          <w:rtl/>
+        </w:rPr>
+      </w:pPr>
+      <w:proofErr w:type="spellStart"/>
+      <w:r>
+        <w:rPr>
+          <w:rFonts w:hint="cs"/>
+          <w:rtl/>
+        </w:rPr>
+        <w:t>החסרון</w:t>
+      </w:r>
+      <w:proofErr w:type="spellEnd"/>
+      <w:r>
+        <w:rPr>
+          <w:rFonts w:hint="cs"/>
+          <w:rtl/>
+        </w:rPr>
+        <w:t xml:space="preserve"> של </w:t>
+      </w:r>
+      <w:r>
+        <w:t>kill(&lt;</w:t>
+      </w:r>
+      <w:proofErr w:type="spellStart"/>
+      <w:r>
+        <w:t>pid</w:t>
+      </w:r>
+      <w:proofErr w:type="spellEnd"/>
+      <w:r>
+        <w:t>&gt;,0)</w:t>
+      </w:r>
+      <w:r>
+        <w:rPr>
+          <w:rFonts w:hint="cs"/>
+          <w:rtl/>
+        </w:rPr>
+        <w:t xml:space="preserve"> הוא שזה לא בטוח לשימוש, יכול להיות שהתהליך שאליו התכוונו הסתיים וישר התחיל תהליך אחר עם ה</w:t>
+      </w:r>
+      <w:proofErr w:type="spellStart"/>
+      <w:r>
+        <w:t>pid</w:t>
+      </w:r>
+      <w:proofErr w:type="spellEnd"/>
+      <w:r>
+        <w:rPr>
+          <w:rFonts w:hint="cs"/>
+          <w:rtl/>
+        </w:rPr>
+        <w:t xml:space="preserve"> של התהליך שחיפשנו ולכן זה מראה שהתהליך שחיפשנו קיים למרות שהוא בעצם לא קיים (אלא קיים תהליך חדש עם ה</w:t>
+      </w:r>
+      <w:proofErr w:type="spellStart"/>
+      <w:r>
+        <w:t>pid</w:t>
+      </w:r>
+      <w:proofErr w:type="spellEnd"/>
+      <w:r>
+        <w:rPr>
+          <w:rFonts w:hint="cs"/>
+          <w:rtl/>
+        </w:rPr>
+        <w:t xml:space="preserve"> של התהליך שחיפשנו), או שיכול להיות שהתהליך יסתיים מיד אחרי שבדקנו ומבחינתנו הוא עדיין קיים.</w:t>
+      </w:r>
+    </w:p>
+    <w:p>
+      <w:pPr>
+        <w:rPr>
+          <w:rFonts w:hint="cs"/>
+          <w:rtl/>
+        </w:rPr>
+      </w:pPr>
+      <w:r>
+        <w:rPr>
+          <w:rFonts w:hint="cs"/>
+          <w:rtl/>
+        </w:rPr>
+        <w:t xml:space="preserve">זאת אומרת שיכול להיות שיהיה לנו מידע לא אמין ונבצע על פיו פעולות </w:t>
+      </w:r>
+      <w:proofErr w:type="spellStart"/>
+      <w:r>
+        <w:rPr>
+          <w:rFonts w:hint="cs"/>
+          <w:rtl/>
+        </w:rPr>
+        <w:t>מסויימות</w:t>
+      </w:r>
+      <w:proofErr w:type="spellEnd"/>
+      <w:r>
+        <w:rPr>
+          <w:rFonts w:hint="cs"/>
+          <w:rtl/>
+        </w:rPr>
+        <w:t>.</w:t>
+      </w:r>
+    </w:p>
+    <w:p>
+      <w:pPr>
+        <w:rPr>
+          <w:color w:val="FF0000"/>
+          <w:sz w:val="28"/>
+          <w:szCs w:val="28"/>
+          <w:rtl/>
+        </w:rPr>
+      </w:pPr>
+      <w:r>
+        <w:rPr>
+          <w:rFonts w:hint="cs"/>
+          <w:rtl/>
+        </w:rPr>
+        <w:t xml:space="preserve">שיטות לבדיקה האם תהליך קיים: </w:t>
+      </w:r>
+      <w:hyperlink r:id="rId6" w:history="1">
+        <w:r>
+          <w:rPr>
+            <w:rStyle w:val="Hyperlink"/>
+            <w:rFonts w:hint="cs"/>
+            <w:rtl/>
+          </w:rPr>
+          <w:t>קי</w:t>
+        </w:r>
+        <w:r>
+          <w:rPr>
+            <w:rStyle w:val="Hyperlink"/>
+            <w:rFonts w:hint="cs"/>
+            <w:rtl/>
+          </w:rPr>
+          <w:t>ש</w:t>
+        </w:r>
+        <w:r>
+          <w:rPr>
+            <w:rStyle w:val="Hyperlink"/>
+            <w:rFonts w:hint="cs"/>
+            <w:rtl/>
+          </w:rPr>
+          <w:t>ור</w:t>
+        </w:r>
+      </w:hyperlink>
+      <w:r>
+        <w:rPr>
+          <w:rFonts w:hint="cs"/>
+          <w:rtl/>
+        </w:rPr>
+        <w:t xml:space="preserve"> </w:t>
+      </w:r>
+      <w:r>
+        <w:rPr>
+          <w:rFonts w:hint="cs"/>
+          <w:color w:val="FF0000"/>
+          <w:sz w:val="28"/>
+          <w:szCs w:val="28"/>
+          <w:rtl/>
+        </w:rPr>
+        <w:t>** למחוק את הקישור מהקובץ הגשה!! **</w:t>
+      </w:r>
+    </w:p>
+    <w:p>
+      <w:pPr>
+        <w:rPr>
+          <w:rFonts w:hint="cs"/>
+          <w:rtl/>
+        </w:rPr>
+      </w:pPr>
+      <w:proofErr w:type="spellStart"/>
+      <w:proofErr w:type="gramStart"/>
+      <w:r>
+        <w:t>Waitpid</w:t>
+      </w:r>
+      <w:proofErr w:type="spellEnd"/>
+      <w:r>
+        <w:t>(</w:t>
+      </w:r>
+      <w:proofErr w:type="gramEnd"/>
+      <w:r>
+        <w:t>)</w:t>
+      </w:r>
+      <w:r>
+        <w:rPr>
+          <w:rFonts w:hint="cs"/>
+          <w:rtl/>
+        </w:rPr>
+        <w:t xml:space="preserve"> </w:t>
+      </w:r>
+      <w:r>
+        <w:rPr>
+          <w:rtl/>
+        </w:rPr>
+        <w:t>–</w:t>
+      </w:r>
+      <w:r>
+        <w:rPr>
+          <w:rFonts w:hint="cs"/>
+          <w:rtl/>
+        </w:rPr>
+        <w:t xml:space="preserve"> רק עבור תהליך שהוא בן של התהליך הנוכחי, יתרון: הוא בטוח לשימוש.</w:t>
+      </w:r>
+    </w:p>
+    <w:p>
+      <w:pPr>
+        <w:rPr>
+          <w:u w:val="single"/>
         </w:rPr>
       </w:pPr>
     </w:p>
     <w:sectPr>
-      <w:headerReference w:type="default" r:id="rId6"/>
+      <w:headerReference w:type="default" r:id="rId7"/>
       <w:pgSz w:w="11906" w:h="16838"/>
       <w:pgMar w:top="1440" w:right="1800" w:bottom="1440" w:left="1800" w:header="708" w:footer="708" w:gutter="0"/>
       <w:cols w:space="708"/>
@@ -109,9 +322,6 @@
   <w:p>
     <w:pPr>
       <w:pStyle w:val="a3"/>
-      <w:rPr>
-        <w:rFonts w:hint="cs"/>
-      </w:rPr>
     </w:pPr>
     <w:r>
       <w:rPr>
@@ -247,6 +457,7 @@
     <w:lsdException w:name="HTML Sample" w:semiHidden="1" w:unhideWhenUsed="1"/>
     <w:lsdException w:name="HTML Typewriter" w:semiHidden="1" w:unhideWhenUsed="1"/>
     <w:lsdException w:name="HTML Variable" w:semiHidden="1" w:unhideWhenUsed="1"/>
+    <w:lsdException w:name="Normal Table" w:semiHidden="1" w:unhideWhenUsed="1"/>
     <w:lsdException w:name="annotation subject" w:semiHidden="1" w:unhideWhenUsed="1"/>
     <w:lsdException w:name="No List" w:semiHidden="1" w:unhideWhenUsed="1"/>
     <w:lsdException w:name="Outline List 1" w:semiHidden="1" w:unhideWhenUsed="1"/>
@@ -293,8 +504,10 @@
     <w:lsdException w:name="Table Subtle 2" w:semiHidden="1" w:unhideWhenUsed="1"/>
     <w:lsdException w:name="Table Web 1" w:semiHidden="1" w:unhideWhenUsed="1"/>
     <w:lsdException w:name="Table Web 2" w:semiHidden="1" w:unhideWhenUsed="1"/>
+    <w:lsdException w:name="Table Web 3" w:semiHidden="1" w:unhideWhenUsed="1"/>
     <w:lsdException w:name="Balloon Text" w:semiHidden="1" w:unhideWhenUsed="1"/>
     <w:lsdException w:name="Table Grid" w:uiPriority="39"/>
+    <w:lsdException w:name="Table Theme" w:semiHidden="1" w:unhideWhenUsed="1"/>
     <w:lsdException w:name="Placeholder Text" w:semiHidden="1"/>
     <w:lsdException w:name="No Spacing" w:uiPriority="1" w:qFormat="1"/>
     <w:lsdException w:name="Light Shading" w:uiPriority="60"/>
@@ -594,6 +807,41 @@
     <w:uiPriority w:val="99"/>
     <w:rsid w:val="00E25B6A"/>
   </w:style>
+  <w:style w:type="character" w:styleId="Hyperlink">
+    <w:name w:val="Hyperlink"/>
+    <w:basedOn w:val="a0"/>
+    <w:uiPriority w:val="99"/>
+    <w:unhideWhenUsed/>
+    <w:rsid w:val="00C57255"/>
+    <w:rPr>
+      <w:color w:val="0563C1" w:themeColor="hyperlink"/>
+      <w:u w:val="single"/>
+    </w:rPr>
+  </w:style>
+  <w:style w:type="character" w:styleId="a7">
+    <w:name w:val="Unresolved Mention"/>
+    <w:basedOn w:val="a0"/>
+    <w:uiPriority w:val="99"/>
+    <w:semiHidden/>
+    <w:unhideWhenUsed/>
+    <w:rsid w:val="00C57255"/>
+    <w:rPr>
+      <w:color w:val="605E5C"/>
+      <w:shd w:val="clear" w:color="auto" w:fill="E1DFDD"/>
+    </w:rPr>
+  </w:style>
+  <w:style w:type="character" w:styleId="FollowedHyperlink">
+    <w:name w:val="FollowedHyperlink"/>
+    <w:basedOn w:val="a0"/>
+    <w:uiPriority w:val="99"/>
+    <w:semiHidden/>
+    <w:unhideWhenUsed/>
+    <w:rsid w:val="00C57255"/>
+    <w:rPr>
+      <w:color w:val="954F72" w:themeColor="followedHyperlink"/>
+      <w:u w:val="single"/>
+    </w:rPr>
+  </w:style>
 </w:styles>
 </file>
 

</xml_diff>

<commit_message>
add README.docx for q2 and q3
</commit_message>
<xml_diff>
--- a/fwork_312488596/q_2/q_21/q21_312488596.docx
+++ b/fwork_312488596/q_2/q_21/q21_312488596.docx
@@ -209,7 +209,6 @@
     <w:p>
       <w:pPr>
         <w:rPr>
-          <w:rFonts w:hint="cs"/>
           <w:rtl/>
         </w:rPr>
       </w:pPr>
@@ -244,8 +243,52 @@
           <w:rFonts w:hint="cs"/>
           <w:rtl/>
         </w:rPr>
-        <w:t xml:space="preserve"> רק עבור תהליך שהוא בן של התהליך הנוכחי, יתרון: הוא בטוח לשימוש.</w:t>
-      </w:r>
+        <w:t xml:space="preserve"> </w:t>
+      </w:r>
+      <w:r>
+        <w:rPr>
+          <w:rFonts w:hint="cs"/>
+          <w:rtl/>
+        </w:rPr>
+        <w:t xml:space="preserve">חסרון: </w:t>
+      </w:r>
+      <w:r>
+        <w:rPr>
+          <w:rFonts w:hint="cs"/>
+          <w:rtl/>
+        </w:rPr>
+        <w:t>רק עבור תהליך שהוא בן של התהליך הנוכחי, יתרון: הוא בטוח לשימוש.</w:t>
+      </w:r>
+      <w:r>
+        <w:t xml:space="preserve"> </w:t>
+      </w:r>
+      <w:r>
+        <w:rPr>
+          <w:rFonts w:hint="cs"/>
+          <w:rtl/>
+        </w:rPr>
+        <w:t xml:space="preserve"> (כנראה שצריך להשתמש באופציה של </w:t>
+      </w:r>
+      <w:r>
+        <w:rPr>
+          <w:rFonts w:hint="cs"/>
+        </w:rPr>
+        <w:t>WNOHANG</w:t>
+      </w:r>
+      <w:r>
+        <w:rPr>
+          <w:rFonts w:hint="cs"/>
+          <w:rtl/>
+        </w:rPr>
+        <w:t>)</w:t>
+      </w:r>
+    </w:p>
+    <w:p>
+      <w:pPr>
+        <w:rPr>
+          <w:rFonts w:hint="cs"/>
+        </w:rPr>
+      </w:pPr>
     </w:p>
     <w:p>
       <w:pPr>

</xml_diff>

<commit_message>
add q_3 pdf file
</commit_message>
<xml_diff>
--- a/fwork_312488596/q_2/q_21/q21_312488596.docx
+++ b/fwork_312488596/q_2/q_21/q21_312488596.docx
@@ -143,6 +143,45 @@
           <w:rtl/>
         </w:rPr>
         <w:t>.</w:t>
+      </w:r>
+    </w:p>
+    <w:p>
+      <w:pPr>
+        <w:rPr>
+          <w:rtl/>
+        </w:rPr>
+      </w:pPr>
+    </w:p>
+    <w:p>
+      <w:pPr>
+        <w:rPr>
+          <w:rtl/>
+        </w:rPr>
+      </w:pPr>
+      <w:r>
+        <w:rPr>
+          <w:rFonts w:hint="cs"/>
+          <w:rtl/>
+        </w:rPr>
+        <w:t xml:space="preserve">אולי יש חסרון ל </w:t>
+      </w:r>
+      <w:r>
+        <w:t>kill(&lt;</w:t>
+      </w:r>
+      <w:proofErr w:type="spellStart"/>
+      <w:r>
+        <w:t>pid</w:t>
+      </w:r>
+      <w:proofErr w:type="spellEnd"/>
+      <w:r>
+        <w:t>&gt;,0)</w:t>
+      </w:r>
+      <w:r>
+        <w:rPr>
+          <w:rFonts w:hint="cs"/>
+          <w:rtl/>
+        </w:rPr>
+        <w:t xml:space="preserve"> שקשור לסעיף 2 שבו הראנו שלא כל הסיגנלים שנשלחים באמת מתקבלים, יכול להיות שהסיגנל שנשלח לא יתקבל אצל התהליך שאליו שלחנו את הסיגנל.</w:t>
       </w:r>
     </w:p>
     <w:p>
@@ -312,7 +351,6 @@
     <w:p>
       <w:pPr>
         <w:rPr>
-          <w:rFonts w:hint="cs"/>
           <w:rtl/>
         </w:rPr>
       </w:pPr>
@@ -352,11 +390,95 @@
         </w:rPr>
         <w:t xml:space="preserve"> </w:t>
       </w:r>
-    </w:p>
-    <w:p>
-      <w:pPr>
-        <w:rPr>
-          <w:rFonts w:hint="cs"/>
+      <w:r>
+        <w:rPr>
+          <w:rFonts w:hint="cs"/>
+          <w:rtl/>
+        </w:rPr>
+        <w:t>אם הערך חזרה גדול או שווה לאפס התהליך קיים (ערך החזרה זה ה</w:t>
+      </w:r>
+      <w:r>
+        <w:rPr>
+          <w:rFonts w:hint="cs"/>
+        </w:rPr>
+        <w:t>GID</w:t>
+      </w:r>
+      <w:r>
+        <w:rPr>
+          <w:rFonts w:hint="cs"/>
+          <w:rtl/>
+        </w:rPr>
+        <w:t xml:space="preserve"> של אותו תהליך שעליו אנחנו בודקים), אחרת, התהליך לא קיים.</w:t>
+      </w:r>
+    </w:p>
+    <w:p>
+      <w:pPr>
+        <w:rPr>
+          <w:rtl/>
+        </w:rPr>
+      </w:pPr>
+      <w:r>
+        <w:rPr>
+          <w:rFonts w:hint="cs"/>
+          <w:rtl/>
+        </w:rPr>
+        <w:t xml:space="preserve">יתרון </w:t>
+      </w:r>
+      <w:r>
+        <w:rPr>
+          <w:rtl/>
+        </w:rPr>
+        <w:t>–</w:t>
+      </w:r>
+      <w:r>
+        <w:rPr>
+          <w:rFonts w:hint="cs"/>
+          <w:rtl/>
+        </w:rPr>
+        <w:t xml:space="preserve"> יותר אלגנטי ופשוט, שורה אחת.</w:t>
+      </w:r>
+    </w:p>
+    <w:p>
+      <w:pPr>
+        <w:rPr>
+          <w:rFonts w:hint="cs"/>
+          <w:rtl/>
+        </w:rPr>
+      </w:pPr>
+      <w:r>
+        <w:rPr>
+          <w:rFonts w:hint="cs"/>
+          <w:rtl/>
+        </w:rPr>
+        <w:t xml:space="preserve">חסרון </w:t>
+      </w:r>
+      <w:r>
+        <w:rPr>
+          <w:rtl/>
+        </w:rPr>
+        <w:t>–</w:t>
+      </w:r>
+      <w:r>
+        <w:rPr>
+          <w:rFonts w:hint="cs"/>
+          <w:rtl/>
+        </w:rPr>
+        <w:t xml:space="preserve"> אין פירוט, רק האם התהליך קיים או לא, ב </w:t>
+      </w:r>
+      <w:r>
+        <w:t>kill</w:t>
+      </w:r>
+      <w:r>
+        <w:rPr>
+          <w:rFonts w:hint="cs"/>
+          <w:rtl/>
+        </w:rPr>
+        <w:t xml:space="preserve"> קיבלנו גם מידע האם יש הרשאה עבור התהליך או לא. (לא בטוח שזה נכון..).</w:t>
+      </w:r>
+    </w:p>
+    <w:p>
+      <w:pPr>
+        <w:rPr>
           <w:rtl/>
         </w:rPr>
       </w:pPr>
@@ -384,7 +506,108 @@
           <w:rFonts w:hint="cs"/>
           <w:rtl/>
         </w:rPr>
-        <w:t xml:space="preserve"> - </w:t>
+        <w:t xml:space="preserve"> </w:t>
+      </w:r>
+      <w:r>
+        <w:rPr>
+          <w:rtl/>
+        </w:rPr>
+        <w:t>–</w:t>
+      </w:r>
+    </w:p>
+    <w:p>
+      <w:pPr>
+        <w:rPr>
+          <w:rtl/>
+        </w:rPr>
+      </w:pPr>
+      <w:r>
+        <w:rPr>
+          <w:rFonts w:hint="cs"/>
+          <w:rtl/>
+        </w:rPr>
+        <w:t xml:space="preserve">יתרון </w:t>
+      </w:r>
+      <w:r>
+        <w:rPr>
+          <w:rtl/>
+        </w:rPr>
+        <w:t>–</w:t>
+      </w:r>
+      <w:r>
+        <w:rPr>
+          <w:rFonts w:hint="cs"/>
+          <w:rtl/>
+        </w:rPr>
+        <w:t xml:space="preserve"> </w:t>
+      </w:r>
+    </w:p>
+    <w:p>
+      <w:pPr>
+        <w:rPr>
+          <w:rtl/>
+        </w:rPr>
+      </w:pPr>
+      <w:r>
+        <w:rPr>
+          <w:rFonts w:hint="cs"/>
+          <w:rtl/>
+        </w:rPr>
+        <w:t xml:space="preserve">חסרון </w:t>
+      </w:r>
+      <w:r>
+        <w:rPr>
+          <w:rtl/>
+        </w:rPr>
+        <w:t>–</w:t>
+      </w:r>
+      <w:r>
+        <w:rPr>
+          <w:rFonts w:hint="cs"/>
+          <w:rtl/>
+        </w:rPr>
+        <w:t xml:space="preserve"> </w:t>
+      </w:r>
+      <w:r>
+        <w:rPr>
+          <w:rFonts w:hint="cs"/>
+          <w:rtl/>
+        </w:rPr>
+        <w:t xml:space="preserve">לא ניתן לביצוע עבור ספריות </w:t>
+      </w:r>
+      <w:r>
+        <w:t>proc</w:t>
+      </w:r>
+      <w:r>
+        <w:rPr>
+          <w:rFonts w:hint="cs"/>
+          <w:rtl/>
+        </w:rPr>
+        <w:t xml:space="preserve"> שהוגדרו להיות ברמת אבטחה 2 (עדיין אפשר בעזרת </w:t>
+      </w:r>
+      <w:r>
+        <w:t>kill</w:t>
+      </w:r>
+      <w:r>
+        <w:rPr>
+          <w:rFonts w:hint="cs"/>
+          <w:rtl/>
+        </w:rPr>
+        <w:t>).</w:t>
+      </w:r>
+    </w:p>
+    <w:p>
+      <w:pPr>
+        <w:rPr>
+          <w:rFonts w:hint="cs"/>
+        </w:rPr>
+      </w:pPr>
+      <w:r>
+        <w:rPr>
+          <w:rFonts w:hint="cs"/>
+          <w:rtl/>
+        </w:rPr>
+        <w:t>לוקח הרבה מאד זמן.</w:t>
       </w:r>
     </w:p>
     <w:p>

</xml_diff>